<commit_message>
finished & submitted all python taskes
</commit_message>
<xml_diff>
--- a/Apply introductory programming techniques/AT02/ICTPRG302_AT2_Portfolio(2)(1).docx
+++ b/Apply introductory programming techniques/AT02/ICTPRG302_AT2_Portfolio(2)(1).docx
@@ -1,6 +1,6 @@
 
 <file path=word/document.xml><?xml version="1.0" encoding="utf-8"?>
-<w:document xmlns:wpc="http://schemas.microsoft.com/office/word/2010/wordprocessingCanvas" xmlns:cx="http://schemas.microsoft.com/office/drawing/2014/chartex" xmlns:cx1="http://schemas.microsoft.com/office/drawing/2015/9/8/chartex" xmlns:cx2="http://schemas.microsoft.com/office/drawing/2015/10/21/chartex" xmlns:cx3="http://schemas.microsoft.com/office/drawing/2016/5/9/chartex" xmlns:cx4="http://schemas.microsoft.com/office/drawing/2016/5/10/chartex" xmlns:cx5="http://schemas.microsoft.com/office/drawing/2016/5/11/chartex" xmlns:cx6="http://schemas.microsoft.com/office/drawing/2016/5/12/chartex" xmlns:cx7="http://schemas.microsoft.com/office/drawing/2016/5/13/chartex" xmlns:cx8="http://schemas.microsoft.com/office/drawing/2016/5/14/chartex" xmlns:mc="http://schemas.openxmlformats.org/markup-compatibility/2006" xmlns:aink="http://schemas.microsoft.com/office/drawing/2016/ink" xmlns:am3d="http://schemas.microsoft.com/office/drawing/2017/model3d" xmlns:o="urn:schemas-microsoft-com:office:office" xmlns:r="http://schemas.openxmlformats.org/officeDocument/2006/relationships" xmlns:m="http://schemas.openxmlformats.org/officeDocument/2006/math" xmlns:v="urn:schemas-microsoft-com:vml" xmlns:wp14="http://schemas.microsoft.com/office/word/2010/wordprocessingDrawing" xmlns:wp="http://schemas.openxmlformats.org/drawingml/2006/wordprocessingDrawing" xmlns:w10="urn:schemas-microsoft-com:office:word" xmlns:w="http://schemas.openxmlformats.org/wordprocessingml/2006/main" xmlns:w14="http://schemas.microsoft.com/office/word/2010/wordml" xmlns:w15="http://schemas.microsoft.com/office/word/2012/wordml" xmlns:w16cex="http://schemas.microsoft.com/office/word/2018/wordml/cex" xmlns:w16cid="http://schemas.microsoft.com/office/word/2016/wordml/cid" xmlns:w16="http://schemas.microsoft.com/office/word/2018/wordml" xmlns:w16sdtdh="http://schemas.microsoft.com/office/word/2020/wordml/sdtdatahash" xmlns:w16se="http://schemas.microsoft.com/office/word/2015/wordml/symex" xmlns:wpg="http://schemas.microsoft.com/office/word/2010/wordprocessingGroup" xmlns:wpi="http://schemas.microsoft.com/office/word/2010/wordprocessingInk" xmlns:wne="http://schemas.microsoft.com/office/word/2006/wordml" xmlns:wps="http://schemas.microsoft.com/office/word/2010/wordprocessingShape" mc:Ignorable="w14 w15 w16se w16cid w16 w16cex w16sdtdh wp14">
+<w:document xmlns:wpc="http://schemas.microsoft.com/office/word/2010/wordprocessingCanvas" xmlns:cx="http://schemas.microsoft.com/office/drawing/2014/chartex" xmlns:cx1="http://schemas.microsoft.com/office/drawing/2015/9/8/chartex" xmlns:cx2="http://schemas.microsoft.com/office/drawing/2015/10/21/chartex" xmlns:cx3="http://schemas.microsoft.com/office/drawing/2016/5/9/chartex" xmlns:cx4="http://schemas.microsoft.com/office/drawing/2016/5/10/chartex" xmlns:cx5="http://schemas.microsoft.com/office/drawing/2016/5/11/chartex" xmlns:cx6="http://schemas.microsoft.com/office/drawing/2016/5/12/chartex" xmlns:cx7="http://schemas.microsoft.com/office/drawing/2016/5/13/chartex" xmlns:cx8="http://schemas.microsoft.com/office/drawing/2016/5/14/chartex" xmlns:mc="http://schemas.openxmlformats.org/markup-compatibility/2006" xmlns:aink="http://schemas.microsoft.com/office/drawing/2016/ink" xmlns:am3d="http://schemas.microsoft.com/office/drawing/2017/model3d" xmlns:o="urn:schemas-microsoft-com:office:office" xmlns:oel="http://schemas.microsoft.com/office/2019/extlst" xmlns:r="http://schemas.openxmlformats.org/officeDocument/2006/relationships" xmlns:m="http://schemas.openxmlformats.org/officeDocument/2006/math" xmlns:v="urn:schemas-microsoft-com:vml" xmlns:wp14="http://schemas.microsoft.com/office/word/2010/wordprocessingDrawing" xmlns:wp="http://schemas.openxmlformats.org/drawingml/2006/wordprocessingDrawing" xmlns:w10="urn:schemas-microsoft-com:office:word" xmlns:w="http://schemas.openxmlformats.org/wordprocessingml/2006/main" xmlns:w14="http://schemas.microsoft.com/office/word/2010/wordml" xmlns:w15="http://schemas.microsoft.com/office/word/2012/wordml" xmlns:w16cex="http://schemas.microsoft.com/office/word/2018/wordml/cex" xmlns:w16cid="http://schemas.microsoft.com/office/word/2016/wordml/cid" xmlns:w16="http://schemas.microsoft.com/office/word/2018/wordml" xmlns:w16sdtdh="http://schemas.microsoft.com/office/word/2020/wordml/sdtdatahash" xmlns:w16se="http://schemas.microsoft.com/office/word/2015/wordml/symex" xmlns:wpg="http://schemas.microsoft.com/office/word/2010/wordprocessingGroup" xmlns:wpi="http://schemas.microsoft.com/office/word/2010/wordprocessingInk" xmlns:wne="http://schemas.microsoft.com/office/word/2006/wordml" xmlns:wps="http://schemas.microsoft.com/office/word/2010/wordprocessingShape" mc:Ignorable="w14 w15 w16se w16cid w16 w16cex w16sdtdh wp14">
   <w:body>
     <w:tbl>
       <w:tblPr>
@@ -7927,7 +7927,7 @@
 </file>
 
 <file path=word/endnotes.xml><?xml version="1.0" encoding="utf-8"?>
-<w:endnotes xmlns:wpc="http://schemas.microsoft.com/office/word/2010/wordprocessingCanvas" xmlns:cx="http://schemas.microsoft.com/office/drawing/2014/chartex" xmlns:cx1="http://schemas.microsoft.com/office/drawing/2015/9/8/chartex" xmlns:cx2="http://schemas.microsoft.com/office/drawing/2015/10/21/chartex" xmlns:cx3="http://schemas.microsoft.com/office/drawing/2016/5/9/chartex" xmlns:cx4="http://schemas.microsoft.com/office/drawing/2016/5/10/chartex" xmlns:cx5="http://schemas.microsoft.com/office/drawing/2016/5/11/chartex" xmlns:cx6="http://schemas.microsoft.com/office/drawing/2016/5/12/chartex" xmlns:cx7="http://schemas.microsoft.com/office/drawing/2016/5/13/chartex" xmlns:cx8="http://schemas.microsoft.com/office/drawing/2016/5/14/chartex" xmlns:mc="http://schemas.openxmlformats.org/markup-compatibility/2006" xmlns:aink="http://schemas.microsoft.com/office/drawing/2016/ink" xmlns:am3d="http://schemas.microsoft.com/office/drawing/2017/model3d" xmlns:o="urn:schemas-microsoft-com:office:office" xmlns:r="http://schemas.openxmlformats.org/officeDocument/2006/relationships" xmlns:m="http://schemas.openxmlformats.org/officeDocument/2006/math" xmlns:v="urn:schemas-microsoft-com:vml" xmlns:wp14="http://schemas.microsoft.com/office/word/2010/wordprocessingDrawing" xmlns:wp="http://schemas.openxmlformats.org/drawingml/2006/wordprocessingDrawing" xmlns:w10="urn:schemas-microsoft-com:office:word" xmlns:w="http://schemas.openxmlformats.org/wordprocessingml/2006/main" xmlns:w14="http://schemas.microsoft.com/office/word/2010/wordml" xmlns:w15="http://schemas.microsoft.com/office/word/2012/wordml" xmlns:w16cex="http://schemas.microsoft.com/office/word/2018/wordml/cex" xmlns:w16cid="http://schemas.microsoft.com/office/word/2016/wordml/cid" xmlns:w16="http://schemas.microsoft.com/office/word/2018/wordml" xmlns:w16sdtdh="http://schemas.microsoft.com/office/word/2020/wordml/sdtdatahash" xmlns:w16se="http://schemas.microsoft.com/office/word/2015/wordml/symex" xmlns:wpg="http://schemas.microsoft.com/office/word/2010/wordprocessingGroup" xmlns:wpi="http://schemas.microsoft.com/office/word/2010/wordprocessingInk" xmlns:wne="http://schemas.microsoft.com/office/word/2006/wordml" xmlns:wps="http://schemas.microsoft.com/office/word/2010/wordprocessingShape" mc:Ignorable="w14 w15 w16se w16cid w16 w16cex w16sdtdh wp14">
+<w:endnotes xmlns:wpc="http://schemas.microsoft.com/office/word/2010/wordprocessingCanvas" xmlns:cx="http://schemas.microsoft.com/office/drawing/2014/chartex" xmlns:cx1="http://schemas.microsoft.com/office/drawing/2015/9/8/chartex" xmlns:cx2="http://schemas.microsoft.com/office/drawing/2015/10/21/chartex" xmlns:cx3="http://schemas.microsoft.com/office/drawing/2016/5/9/chartex" xmlns:cx4="http://schemas.microsoft.com/office/drawing/2016/5/10/chartex" xmlns:cx5="http://schemas.microsoft.com/office/drawing/2016/5/11/chartex" xmlns:cx6="http://schemas.microsoft.com/office/drawing/2016/5/12/chartex" xmlns:cx7="http://schemas.microsoft.com/office/drawing/2016/5/13/chartex" xmlns:cx8="http://schemas.microsoft.com/office/drawing/2016/5/14/chartex" xmlns:mc="http://schemas.openxmlformats.org/markup-compatibility/2006" xmlns:aink="http://schemas.microsoft.com/office/drawing/2016/ink" xmlns:am3d="http://schemas.microsoft.com/office/drawing/2017/model3d" xmlns:o="urn:schemas-microsoft-com:office:office" xmlns:oel="http://schemas.microsoft.com/office/2019/extlst" xmlns:r="http://schemas.openxmlformats.org/officeDocument/2006/relationships" xmlns:m="http://schemas.openxmlformats.org/officeDocument/2006/math" xmlns:v="urn:schemas-microsoft-com:vml" xmlns:wp14="http://schemas.microsoft.com/office/word/2010/wordprocessingDrawing" xmlns:wp="http://schemas.openxmlformats.org/drawingml/2006/wordprocessingDrawing" xmlns:w10="urn:schemas-microsoft-com:office:word" xmlns:w="http://schemas.openxmlformats.org/wordprocessingml/2006/main" xmlns:w14="http://schemas.microsoft.com/office/word/2010/wordml" xmlns:w15="http://schemas.microsoft.com/office/word/2012/wordml" xmlns:w16cex="http://schemas.microsoft.com/office/word/2018/wordml/cex" xmlns:w16cid="http://schemas.microsoft.com/office/word/2016/wordml/cid" xmlns:w16="http://schemas.microsoft.com/office/word/2018/wordml" xmlns:w16sdtdh="http://schemas.microsoft.com/office/word/2020/wordml/sdtdatahash" xmlns:w16se="http://schemas.microsoft.com/office/word/2015/wordml/symex" xmlns:wpg="http://schemas.microsoft.com/office/word/2010/wordprocessingGroup" xmlns:wpi="http://schemas.microsoft.com/office/word/2010/wordprocessingInk" xmlns:wne="http://schemas.microsoft.com/office/word/2006/wordml" xmlns:wps="http://schemas.microsoft.com/office/word/2010/wordprocessingShape" mc:Ignorable="w14 w15 w16se w16cid w16 w16cex w16sdtdh wp14">
   <w:endnote w:type="separator" w:id="-1">
     <w:p>
       <w:r>
@@ -7946,7 +7946,7 @@
 </file>
 
 <file path=word/footer1.xml><?xml version="1.0" encoding="utf-8"?>
-<w:ftr xmlns:wpc="http://schemas.microsoft.com/office/word/2010/wordprocessingCanvas" xmlns:cx="http://schemas.microsoft.com/office/drawing/2014/chartex" xmlns:cx1="http://schemas.microsoft.com/office/drawing/2015/9/8/chartex" xmlns:cx2="http://schemas.microsoft.com/office/drawing/2015/10/21/chartex" xmlns:cx3="http://schemas.microsoft.com/office/drawing/2016/5/9/chartex" xmlns:cx4="http://schemas.microsoft.com/office/drawing/2016/5/10/chartex" xmlns:cx5="http://schemas.microsoft.com/office/drawing/2016/5/11/chartex" xmlns:cx6="http://schemas.microsoft.com/office/drawing/2016/5/12/chartex" xmlns:cx7="http://schemas.microsoft.com/office/drawing/2016/5/13/chartex" xmlns:cx8="http://schemas.microsoft.com/office/drawing/2016/5/14/chartex" xmlns:mc="http://schemas.openxmlformats.org/markup-compatibility/2006" xmlns:aink="http://schemas.microsoft.com/office/drawing/2016/ink" xmlns:am3d="http://schemas.microsoft.com/office/drawing/2017/model3d" xmlns:o="urn:schemas-microsoft-com:office:office" xmlns:r="http://schemas.openxmlformats.org/officeDocument/2006/relationships" xmlns:m="http://schemas.openxmlformats.org/officeDocument/2006/math" xmlns:v="urn:schemas-microsoft-com:vml" xmlns:wp14="http://schemas.microsoft.com/office/word/2010/wordprocessingDrawing" xmlns:wp="http://schemas.openxmlformats.org/drawingml/2006/wordprocessingDrawing" xmlns:w10="urn:schemas-microsoft-com:office:word" xmlns:w="http://schemas.openxmlformats.org/wordprocessingml/2006/main" xmlns:w14="http://schemas.microsoft.com/office/word/2010/wordml" xmlns:w15="http://schemas.microsoft.com/office/word/2012/wordml" xmlns:w16cex="http://schemas.microsoft.com/office/word/2018/wordml/cex" xmlns:w16cid="http://schemas.microsoft.com/office/word/2016/wordml/cid" xmlns:w16="http://schemas.microsoft.com/office/word/2018/wordml" xmlns:w16sdtdh="http://schemas.microsoft.com/office/word/2020/wordml/sdtdatahash" xmlns:w16se="http://schemas.microsoft.com/office/word/2015/wordml/symex" xmlns:wpg="http://schemas.microsoft.com/office/word/2010/wordprocessingGroup" xmlns:wpi="http://schemas.microsoft.com/office/word/2010/wordprocessingInk" xmlns:wne="http://schemas.microsoft.com/office/word/2006/wordml" xmlns:wps="http://schemas.microsoft.com/office/word/2010/wordprocessingShape" mc:Ignorable="w14 w15 w16se w16cid w16 w16cex w16sdtdh wp14">
+<w:ftr xmlns:wpc="http://schemas.microsoft.com/office/word/2010/wordprocessingCanvas" xmlns:cx="http://schemas.microsoft.com/office/drawing/2014/chartex" xmlns:cx1="http://schemas.microsoft.com/office/drawing/2015/9/8/chartex" xmlns:cx2="http://schemas.microsoft.com/office/drawing/2015/10/21/chartex" xmlns:cx3="http://schemas.microsoft.com/office/drawing/2016/5/9/chartex" xmlns:cx4="http://schemas.microsoft.com/office/drawing/2016/5/10/chartex" xmlns:cx5="http://schemas.microsoft.com/office/drawing/2016/5/11/chartex" xmlns:cx6="http://schemas.microsoft.com/office/drawing/2016/5/12/chartex" xmlns:cx7="http://schemas.microsoft.com/office/drawing/2016/5/13/chartex" xmlns:cx8="http://schemas.microsoft.com/office/drawing/2016/5/14/chartex" xmlns:mc="http://schemas.openxmlformats.org/markup-compatibility/2006" xmlns:aink="http://schemas.microsoft.com/office/drawing/2016/ink" xmlns:am3d="http://schemas.microsoft.com/office/drawing/2017/model3d" xmlns:o="urn:schemas-microsoft-com:office:office" xmlns:oel="http://schemas.microsoft.com/office/2019/extlst" xmlns:r="http://schemas.openxmlformats.org/officeDocument/2006/relationships" xmlns:m="http://schemas.openxmlformats.org/officeDocument/2006/math" xmlns:v="urn:schemas-microsoft-com:vml" xmlns:wp14="http://schemas.microsoft.com/office/word/2010/wordprocessingDrawing" xmlns:wp="http://schemas.openxmlformats.org/drawingml/2006/wordprocessingDrawing" xmlns:w10="urn:schemas-microsoft-com:office:word" xmlns:w="http://schemas.openxmlformats.org/wordprocessingml/2006/main" xmlns:w14="http://schemas.microsoft.com/office/word/2010/wordml" xmlns:w15="http://schemas.microsoft.com/office/word/2012/wordml" xmlns:w16cex="http://schemas.microsoft.com/office/word/2018/wordml/cex" xmlns:w16cid="http://schemas.microsoft.com/office/word/2016/wordml/cid" xmlns:w16="http://schemas.microsoft.com/office/word/2018/wordml" xmlns:w16sdtdh="http://schemas.microsoft.com/office/word/2020/wordml/sdtdatahash" xmlns:w16se="http://schemas.microsoft.com/office/word/2015/wordml/symex" xmlns:wpg="http://schemas.microsoft.com/office/word/2010/wordprocessingGroup" xmlns:wpi="http://schemas.microsoft.com/office/word/2010/wordprocessingInk" xmlns:wne="http://schemas.microsoft.com/office/word/2006/wordml" xmlns:wps="http://schemas.microsoft.com/office/word/2010/wordprocessingShape" mc:Ignorable="w14 w15 w16se w16cid w16 w16cex w16sdtdh wp14">
   <w:p>
     <w:pPr>
       <w:pStyle w:val="Footer"/>
@@ -7956,7 +7956,7 @@
 </file>
 
 <file path=word/footer2.xml><?xml version="1.0" encoding="utf-8"?>
-<w:ftr xmlns:wpc="http://schemas.microsoft.com/office/word/2010/wordprocessingCanvas" xmlns:cx="http://schemas.microsoft.com/office/drawing/2014/chartex" xmlns:cx1="http://schemas.microsoft.com/office/drawing/2015/9/8/chartex" xmlns:cx2="http://schemas.microsoft.com/office/drawing/2015/10/21/chartex" xmlns:cx3="http://schemas.microsoft.com/office/drawing/2016/5/9/chartex" xmlns:cx4="http://schemas.microsoft.com/office/drawing/2016/5/10/chartex" xmlns:cx5="http://schemas.microsoft.com/office/drawing/2016/5/11/chartex" xmlns:cx6="http://schemas.microsoft.com/office/drawing/2016/5/12/chartex" xmlns:cx7="http://schemas.microsoft.com/office/drawing/2016/5/13/chartex" xmlns:cx8="http://schemas.microsoft.com/office/drawing/2016/5/14/chartex" xmlns:mc="http://schemas.openxmlformats.org/markup-compatibility/2006" xmlns:aink="http://schemas.microsoft.com/office/drawing/2016/ink" xmlns:am3d="http://schemas.microsoft.com/office/drawing/2017/model3d" xmlns:o="urn:schemas-microsoft-com:office:office" xmlns:r="http://schemas.openxmlformats.org/officeDocument/2006/relationships" xmlns:m="http://schemas.openxmlformats.org/officeDocument/2006/math" xmlns:v="urn:schemas-microsoft-com:vml" xmlns:wp14="http://schemas.microsoft.com/office/word/2010/wordprocessingDrawing" xmlns:wp="http://schemas.openxmlformats.org/drawingml/2006/wordprocessingDrawing" xmlns:w10="urn:schemas-microsoft-com:office:word" xmlns:w="http://schemas.openxmlformats.org/wordprocessingml/2006/main" xmlns:w14="http://schemas.microsoft.com/office/word/2010/wordml" xmlns:w15="http://schemas.microsoft.com/office/word/2012/wordml" xmlns:w16cex="http://schemas.microsoft.com/office/word/2018/wordml/cex" xmlns:w16cid="http://schemas.microsoft.com/office/word/2016/wordml/cid" xmlns:w16="http://schemas.microsoft.com/office/word/2018/wordml" xmlns:w16sdtdh="http://schemas.microsoft.com/office/word/2020/wordml/sdtdatahash" xmlns:w16se="http://schemas.microsoft.com/office/word/2015/wordml/symex" xmlns:wpg="http://schemas.microsoft.com/office/word/2010/wordprocessingGroup" xmlns:wpi="http://schemas.microsoft.com/office/word/2010/wordprocessingInk" xmlns:wne="http://schemas.microsoft.com/office/word/2006/wordml" xmlns:wps="http://schemas.microsoft.com/office/word/2010/wordprocessingShape" mc:Ignorable="w14 w15 w16se w16cid w16 w16cex w16sdtdh wp14">
+<w:ftr xmlns:wpc="http://schemas.microsoft.com/office/word/2010/wordprocessingCanvas" xmlns:cx="http://schemas.microsoft.com/office/drawing/2014/chartex" xmlns:cx1="http://schemas.microsoft.com/office/drawing/2015/9/8/chartex" xmlns:cx2="http://schemas.microsoft.com/office/drawing/2015/10/21/chartex" xmlns:cx3="http://schemas.microsoft.com/office/drawing/2016/5/9/chartex" xmlns:cx4="http://schemas.microsoft.com/office/drawing/2016/5/10/chartex" xmlns:cx5="http://schemas.microsoft.com/office/drawing/2016/5/11/chartex" xmlns:cx6="http://schemas.microsoft.com/office/drawing/2016/5/12/chartex" xmlns:cx7="http://schemas.microsoft.com/office/drawing/2016/5/13/chartex" xmlns:cx8="http://schemas.microsoft.com/office/drawing/2016/5/14/chartex" xmlns:mc="http://schemas.openxmlformats.org/markup-compatibility/2006" xmlns:aink="http://schemas.microsoft.com/office/drawing/2016/ink" xmlns:am3d="http://schemas.microsoft.com/office/drawing/2017/model3d" xmlns:o="urn:schemas-microsoft-com:office:office" xmlns:oel="http://schemas.microsoft.com/office/2019/extlst" xmlns:r="http://schemas.openxmlformats.org/officeDocument/2006/relationships" xmlns:m="http://schemas.openxmlformats.org/officeDocument/2006/math" xmlns:v="urn:schemas-microsoft-com:vml" xmlns:wp14="http://schemas.microsoft.com/office/word/2010/wordprocessingDrawing" xmlns:wp="http://schemas.openxmlformats.org/drawingml/2006/wordprocessingDrawing" xmlns:w10="urn:schemas-microsoft-com:office:word" xmlns:w="http://schemas.openxmlformats.org/wordprocessingml/2006/main" xmlns:w14="http://schemas.microsoft.com/office/word/2010/wordml" xmlns:w15="http://schemas.microsoft.com/office/word/2012/wordml" xmlns:w16cex="http://schemas.microsoft.com/office/word/2018/wordml/cex" xmlns:w16cid="http://schemas.microsoft.com/office/word/2016/wordml/cid" xmlns:w16="http://schemas.microsoft.com/office/word/2018/wordml" xmlns:w16sdtdh="http://schemas.microsoft.com/office/word/2020/wordml/sdtdatahash" xmlns:w16se="http://schemas.microsoft.com/office/word/2015/wordml/symex" xmlns:wpg="http://schemas.microsoft.com/office/word/2010/wordprocessingGroup" xmlns:wpi="http://schemas.microsoft.com/office/word/2010/wordprocessingInk" xmlns:wne="http://schemas.microsoft.com/office/word/2006/wordml" xmlns:wps="http://schemas.microsoft.com/office/word/2010/wordprocessingShape" mc:Ignorable="w14 w15 w16se w16cid w16 w16cex w16sdtdh wp14">
   <w:p>
     <w:pPr>
       <w:pStyle w:val="Footer"/>
@@ -8178,7 +8178,7 @@
 </file>
 
 <file path=word/footer3.xml><?xml version="1.0" encoding="utf-8"?>
-<w:ftr xmlns:wpc="http://schemas.microsoft.com/office/word/2010/wordprocessingCanvas" xmlns:cx="http://schemas.microsoft.com/office/drawing/2014/chartex" xmlns:cx1="http://schemas.microsoft.com/office/drawing/2015/9/8/chartex" xmlns:cx2="http://schemas.microsoft.com/office/drawing/2015/10/21/chartex" xmlns:cx3="http://schemas.microsoft.com/office/drawing/2016/5/9/chartex" xmlns:cx4="http://schemas.microsoft.com/office/drawing/2016/5/10/chartex" xmlns:cx5="http://schemas.microsoft.com/office/drawing/2016/5/11/chartex" xmlns:cx6="http://schemas.microsoft.com/office/drawing/2016/5/12/chartex" xmlns:cx7="http://schemas.microsoft.com/office/drawing/2016/5/13/chartex" xmlns:cx8="http://schemas.microsoft.com/office/drawing/2016/5/14/chartex" xmlns:mc="http://schemas.openxmlformats.org/markup-compatibility/2006" xmlns:aink="http://schemas.microsoft.com/office/drawing/2016/ink" xmlns:am3d="http://schemas.microsoft.com/office/drawing/2017/model3d" xmlns:o="urn:schemas-microsoft-com:office:office" xmlns:r="http://schemas.openxmlformats.org/officeDocument/2006/relationships" xmlns:m="http://schemas.openxmlformats.org/officeDocument/2006/math" xmlns:v="urn:schemas-microsoft-com:vml" xmlns:wp14="http://schemas.microsoft.com/office/word/2010/wordprocessingDrawing" xmlns:wp="http://schemas.openxmlformats.org/drawingml/2006/wordprocessingDrawing" xmlns:w10="urn:schemas-microsoft-com:office:word" xmlns:w="http://schemas.openxmlformats.org/wordprocessingml/2006/main" xmlns:w14="http://schemas.microsoft.com/office/word/2010/wordml" xmlns:w15="http://schemas.microsoft.com/office/word/2012/wordml" xmlns:w16cex="http://schemas.microsoft.com/office/word/2018/wordml/cex" xmlns:w16cid="http://schemas.microsoft.com/office/word/2016/wordml/cid" xmlns:w16="http://schemas.microsoft.com/office/word/2018/wordml" xmlns:w16sdtdh="http://schemas.microsoft.com/office/word/2020/wordml/sdtdatahash" xmlns:w16se="http://schemas.microsoft.com/office/word/2015/wordml/symex" xmlns:wpg="http://schemas.microsoft.com/office/word/2010/wordprocessingGroup" xmlns:wpi="http://schemas.microsoft.com/office/word/2010/wordprocessingInk" xmlns:wne="http://schemas.microsoft.com/office/word/2006/wordml" xmlns:wps="http://schemas.microsoft.com/office/word/2010/wordprocessingShape" mc:Ignorable="w14 w15 w16se w16cid w16 w16cex w16sdtdh wp14">
+<w:ftr xmlns:wpc="http://schemas.microsoft.com/office/word/2010/wordprocessingCanvas" xmlns:cx="http://schemas.microsoft.com/office/drawing/2014/chartex" xmlns:cx1="http://schemas.microsoft.com/office/drawing/2015/9/8/chartex" xmlns:cx2="http://schemas.microsoft.com/office/drawing/2015/10/21/chartex" xmlns:cx3="http://schemas.microsoft.com/office/drawing/2016/5/9/chartex" xmlns:cx4="http://schemas.microsoft.com/office/drawing/2016/5/10/chartex" xmlns:cx5="http://schemas.microsoft.com/office/drawing/2016/5/11/chartex" xmlns:cx6="http://schemas.microsoft.com/office/drawing/2016/5/12/chartex" xmlns:cx7="http://schemas.microsoft.com/office/drawing/2016/5/13/chartex" xmlns:cx8="http://schemas.microsoft.com/office/drawing/2016/5/14/chartex" xmlns:mc="http://schemas.openxmlformats.org/markup-compatibility/2006" xmlns:aink="http://schemas.microsoft.com/office/drawing/2016/ink" xmlns:am3d="http://schemas.microsoft.com/office/drawing/2017/model3d" xmlns:o="urn:schemas-microsoft-com:office:office" xmlns:oel="http://schemas.microsoft.com/office/2019/extlst" xmlns:r="http://schemas.openxmlformats.org/officeDocument/2006/relationships" xmlns:m="http://schemas.openxmlformats.org/officeDocument/2006/math" xmlns:v="urn:schemas-microsoft-com:vml" xmlns:wp14="http://schemas.microsoft.com/office/word/2010/wordprocessingDrawing" xmlns:wp="http://schemas.openxmlformats.org/drawingml/2006/wordprocessingDrawing" xmlns:w10="urn:schemas-microsoft-com:office:word" xmlns:w="http://schemas.openxmlformats.org/wordprocessingml/2006/main" xmlns:w14="http://schemas.microsoft.com/office/word/2010/wordml" xmlns:w15="http://schemas.microsoft.com/office/word/2012/wordml" xmlns:w16cex="http://schemas.microsoft.com/office/word/2018/wordml/cex" xmlns:w16cid="http://schemas.microsoft.com/office/word/2016/wordml/cid" xmlns:w16="http://schemas.microsoft.com/office/word/2018/wordml" xmlns:w16sdtdh="http://schemas.microsoft.com/office/word/2020/wordml/sdtdatahash" xmlns:w16se="http://schemas.microsoft.com/office/word/2015/wordml/symex" xmlns:wpg="http://schemas.microsoft.com/office/word/2010/wordprocessingGroup" xmlns:wpi="http://schemas.microsoft.com/office/word/2010/wordprocessingInk" xmlns:wne="http://schemas.microsoft.com/office/word/2006/wordml" xmlns:wps="http://schemas.microsoft.com/office/word/2010/wordprocessingShape" mc:Ignorable="w14 w15 w16se w16cid w16 w16cex w16sdtdh wp14">
   <w:p>
     <w:pPr>
       <w:pStyle w:val="Footer"/>
@@ -8188,7 +8188,7 @@
 </file>
 
 <file path=word/footnotes.xml><?xml version="1.0" encoding="utf-8"?>
-<w:footnotes xmlns:wpc="http://schemas.microsoft.com/office/word/2010/wordprocessingCanvas" xmlns:cx="http://schemas.microsoft.com/office/drawing/2014/chartex" xmlns:cx1="http://schemas.microsoft.com/office/drawing/2015/9/8/chartex" xmlns:cx2="http://schemas.microsoft.com/office/drawing/2015/10/21/chartex" xmlns:cx3="http://schemas.microsoft.com/office/drawing/2016/5/9/chartex" xmlns:cx4="http://schemas.microsoft.com/office/drawing/2016/5/10/chartex" xmlns:cx5="http://schemas.microsoft.com/office/drawing/2016/5/11/chartex" xmlns:cx6="http://schemas.microsoft.com/office/drawing/2016/5/12/chartex" xmlns:cx7="http://schemas.microsoft.com/office/drawing/2016/5/13/chartex" xmlns:cx8="http://schemas.microsoft.com/office/drawing/2016/5/14/chartex" xmlns:mc="http://schemas.openxmlformats.org/markup-compatibility/2006" xmlns:aink="http://schemas.microsoft.com/office/drawing/2016/ink" xmlns:am3d="http://schemas.microsoft.com/office/drawing/2017/model3d" xmlns:o="urn:schemas-microsoft-com:office:office" xmlns:r="http://schemas.openxmlformats.org/officeDocument/2006/relationships" xmlns:m="http://schemas.openxmlformats.org/officeDocument/2006/math" xmlns:v="urn:schemas-microsoft-com:vml" xmlns:wp14="http://schemas.microsoft.com/office/word/2010/wordprocessingDrawing" xmlns:wp="http://schemas.openxmlformats.org/drawingml/2006/wordprocessingDrawing" xmlns:w10="urn:schemas-microsoft-com:office:word" xmlns:w="http://schemas.openxmlformats.org/wordprocessingml/2006/main" xmlns:w14="http://schemas.microsoft.com/office/word/2010/wordml" xmlns:w15="http://schemas.microsoft.com/office/word/2012/wordml" xmlns:w16cex="http://schemas.microsoft.com/office/word/2018/wordml/cex" xmlns:w16cid="http://schemas.microsoft.com/office/word/2016/wordml/cid" xmlns:w16="http://schemas.microsoft.com/office/word/2018/wordml" xmlns:w16sdtdh="http://schemas.microsoft.com/office/word/2020/wordml/sdtdatahash" xmlns:w16se="http://schemas.microsoft.com/office/word/2015/wordml/symex" xmlns:wpg="http://schemas.microsoft.com/office/word/2010/wordprocessingGroup" xmlns:wpi="http://schemas.microsoft.com/office/word/2010/wordprocessingInk" xmlns:wne="http://schemas.microsoft.com/office/word/2006/wordml" xmlns:wps="http://schemas.microsoft.com/office/word/2010/wordprocessingShape" mc:Ignorable="w14 w15 w16se w16cid w16 w16cex w16sdtdh wp14">
+<w:footnotes xmlns:wpc="http://schemas.microsoft.com/office/word/2010/wordprocessingCanvas" xmlns:cx="http://schemas.microsoft.com/office/drawing/2014/chartex" xmlns:cx1="http://schemas.microsoft.com/office/drawing/2015/9/8/chartex" xmlns:cx2="http://schemas.microsoft.com/office/drawing/2015/10/21/chartex" xmlns:cx3="http://schemas.microsoft.com/office/drawing/2016/5/9/chartex" xmlns:cx4="http://schemas.microsoft.com/office/drawing/2016/5/10/chartex" xmlns:cx5="http://schemas.microsoft.com/office/drawing/2016/5/11/chartex" xmlns:cx6="http://schemas.microsoft.com/office/drawing/2016/5/12/chartex" xmlns:cx7="http://schemas.microsoft.com/office/drawing/2016/5/13/chartex" xmlns:cx8="http://schemas.microsoft.com/office/drawing/2016/5/14/chartex" xmlns:mc="http://schemas.openxmlformats.org/markup-compatibility/2006" xmlns:aink="http://schemas.microsoft.com/office/drawing/2016/ink" xmlns:am3d="http://schemas.microsoft.com/office/drawing/2017/model3d" xmlns:o="urn:schemas-microsoft-com:office:office" xmlns:oel="http://schemas.microsoft.com/office/2019/extlst" xmlns:r="http://schemas.openxmlformats.org/officeDocument/2006/relationships" xmlns:m="http://schemas.openxmlformats.org/officeDocument/2006/math" xmlns:v="urn:schemas-microsoft-com:vml" xmlns:wp14="http://schemas.microsoft.com/office/word/2010/wordprocessingDrawing" xmlns:wp="http://schemas.openxmlformats.org/drawingml/2006/wordprocessingDrawing" xmlns:w10="urn:schemas-microsoft-com:office:word" xmlns:w="http://schemas.openxmlformats.org/wordprocessingml/2006/main" xmlns:w14="http://schemas.microsoft.com/office/word/2010/wordml" xmlns:w15="http://schemas.microsoft.com/office/word/2012/wordml" xmlns:w16cex="http://schemas.microsoft.com/office/word/2018/wordml/cex" xmlns:w16cid="http://schemas.microsoft.com/office/word/2016/wordml/cid" xmlns:w16="http://schemas.microsoft.com/office/word/2018/wordml" xmlns:w16sdtdh="http://schemas.microsoft.com/office/word/2020/wordml/sdtdatahash" xmlns:w16se="http://schemas.microsoft.com/office/word/2015/wordml/symex" xmlns:wpg="http://schemas.microsoft.com/office/word/2010/wordprocessingGroup" xmlns:wpi="http://schemas.microsoft.com/office/word/2010/wordprocessingInk" xmlns:wne="http://schemas.microsoft.com/office/word/2006/wordml" xmlns:wps="http://schemas.microsoft.com/office/word/2010/wordprocessingShape" mc:Ignorable="w14 w15 w16se w16cid w16 w16cex w16sdtdh wp14">
   <w:footnote w:type="separator" w:id="-1">
     <w:p>
       <w:r>
@@ -8207,7 +8207,7 @@
 </file>
 
 <file path=word/header1.xml><?xml version="1.0" encoding="utf-8"?>
-<w:hdr xmlns:wpc="http://schemas.microsoft.com/office/word/2010/wordprocessingCanvas" xmlns:cx="http://schemas.microsoft.com/office/drawing/2014/chartex" xmlns:cx1="http://schemas.microsoft.com/office/drawing/2015/9/8/chartex" xmlns:cx2="http://schemas.microsoft.com/office/drawing/2015/10/21/chartex" xmlns:cx3="http://schemas.microsoft.com/office/drawing/2016/5/9/chartex" xmlns:cx4="http://schemas.microsoft.com/office/drawing/2016/5/10/chartex" xmlns:cx5="http://schemas.microsoft.com/office/drawing/2016/5/11/chartex" xmlns:cx6="http://schemas.microsoft.com/office/drawing/2016/5/12/chartex" xmlns:cx7="http://schemas.microsoft.com/office/drawing/2016/5/13/chartex" xmlns:cx8="http://schemas.microsoft.com/office/drawing/2016/5/14/chartex" xmlns:mc="http://schemas.openxmlformats.org/markup-compatibility/2006" xmlns:aink="http://schemas.microsoft.com/office/drawing/2016/ink" xmlns:am3d="http://schemas.microsoft.com/office/drawing/2017/model3d" xmlns:o="urn:schemas-microsoft-com:office:office" xmlns:r="http://schemas.openxmlformats.org/officeDocument/2006/relationships" xmlns:m="http://schemas.openxmlformats.org/officeDocument/2006/math" xmlns:v="urn:schemas-microsoft-com:vml" xmlns:wp14="http://schemas.microsoft.com/office/word/2010/wordprocessingDrawing" xmlns:wp="http://schemas.openxmlformats.org/drawingml/2006/wordprocessingDrawing" xmlns:w10="urn:schemas-microsoft-com:office:word" xmlns:w="http://schemas.openxmlformats.org/wordprocessingml/2006/main" xmlns:w14="http://schemas.microsoft.com/office/word/2010/wordml" xmlns:w15="http://schemas.microsoft.com/office/word/2012/wordml" xmlns:w16cex="http://schemas.microsoft.com/office/word/2018/wordml/cex" xmlns:w16cid="http://schemas.microsoft.com/office/word/2016/wordml/cid" xmlns:w16="http://schemas.microsoft.com/office/word/2018/wordml" xmlns:w16sdtdh="http://schemas.microsoft.com/office/word/2020/wordml/sdtdatahash" xmlns:w16se="http://schemas.microsoft.com/office/word/2015/wordml/symex" xmlns:wpg="http://schemas.microsoft.com/office/word/2010/wordprocessingGroup" xmlns:wpi="http://schemas.microsoft.com/office/word/2010/wordprocessingInk" xmlns:wne="http://schemas.microsoft.com/office/word/2006/wordml" xmlns:wps="http://schemas.microsoft.com/office/word/2010/wordprocessingShape" mc:Ignorable="w14 w15 w16se w16cid w16 w16cex w16sdtdh wp14">
+<w:hdr xmlns:wpc="http://schemas.microsoft.com/office/word/2010/wordprocessingCanvas" xmlns:cx="http://schemas.microsoft.com/office/drawing/2014/chartex" xmlns:cx1="http://schemas.microsoft.com/office/drawing/2015/9/8/chartex" xmlns:cx2="http://schemas.microsoft.com/office/drawing/2015/10/21/chartex" xmlns:cx3="http://schemas.microsoft.com/office/drawing/2016/5/9/chartex" xmlns:cx4="http://schemas.microsoft.com/office/drawing/2016/5/10/chartex" xmlns:cx5="http://schemas.microsoft.com/office/drawing/2016/5/11/chartex" xmlns:cx6="http://schemas.microsoft.com/office/drawing/2016/5/12/chartex" xmlns:cx7="http://schemas.microsoft.com/office/drawing/2016/5/13/chartex" xmlns:cx8="http://schemas.microsoft.com/office/drawing/2016/5/14/chartex" xmlns:mc="http://schemas.openxmlformats.org/markup-compatibility/2006" xmlns:aink="http://schemas.microsoft.com/office/drawing/2016/ink" xmlns:am3d="http://schemas.microsoft.com/office/drawing/2017/model3d" xmlns:o="urn:schemas-microsoft-com:office:office" xmlns:oel="http://schemas.microsoft.com/office/2019/extlst" xmlns:r="http://schemas.openxmlformats.org/officeDocument/2006/relationships" xmlns:m="http://schemas.openxmlformats.org/officeDocument/2006/math" xmlns:v="urn:schemas-microsoft-com:vml" xmlns:wp14="http://schemas.microsoft.com/office/word/2010/wordprocessingDrawing" xmlns:wp="http://schemas.openxmlformats.org/drawingml/2006/wordprocessingDrawing" xmlns:w10="urn:schemas-microsoft-com:office:word" xmlns:w="http://schemas.openxmlformats.org/wordprocessingml/2006/main" xmlns:w14="http://schemas.microsoft.com/office/word/2010/wordml" xmlns:w15="http://schemas.microsoft.com/office/word/2012/wordml" xmlns:w16cex="http://schemas.microsoft.com/office/word/2018/wordml/cex" xmlns:w16cid="http://schemas.microsoft.com/office/word/2016/wordml/cid" xmlns:w16="http://schemas.microsoft.com/office/word/2018/wordml" xmlns:w16sdtdh="http://schemas.microsoft.com/office/word/2020/wordml/sdtdatahash" xmlns:w16se="http://schemas.microsoft.com/office/word/2015/wordml/symex" xmlns:wpg="http://schemas.microsoft.com/office/word/2010/wordprocessingGroup" xmlns:wpi="http://schemas.microsoft.com/office/word/2010/wordprocessingInk" xmlns:wne="http://schemas.microsoft.com/office/word/2006/wordml" xmlns:wps="http://schemas.microsoft.com/office/word/2010/wordprocessingShape" mc:Ignorable="w14 w15 w16se w16cid w16 w16cex w16sdtdh wp14">
   <w:p>
     <w:pPr>
       <w:pStyle w:val="Header"/>
@@ -8217,7 +8217,7 @@
 </file>
 
 <file path=word/header2.xml><?xml version="1.0" encoding="utf-8"?>
-<w:hdr xmlns:wpc="http://schemas.microsoft.com/office/word/2010/wordprocessingCanvas" xmlns:cx="http://schemas.microsoft.com/office/drawing/2014/chartex" xmlns:cx1="http://schemas.microsoft.com/office/drawing/2015/9/8/chartex" xmlns:cx2="http://schemas.microsoft.com/office/drawing/2015/10/21/chartex" xmlns:cx3="http://schemas.microsoft.com/office/drawing/2016/5/9/chartex" xmlns:cx4="http://schemas.microsoft.com/office/drawing/2016/5/10/chartex" xmlns:cx5="http://schemas.microsoft.com/office/drawing/2016/5/11/chartex" xmlns:cx6="http://schemas.microsoft.com/office/drawing/2016/5/12/chartex" xmlns:cx7="http://schemas.microsoft.com/office/drawing/2016/5/13/chartex" xmlns:cx8="http://schemas.microsoft.com/office/drawing/2016/5/14/chartex" xmlns:mc="http://schemas.openxmlformats.org/markup-compatibility/2006" xmlns:aink="http://schemas.microsoft.com/office/drawing/2016/ink" xmlns:am3d="http://schemas.microsoft.com/office/drawing/2017/model3d" xmlns:o="urn:schemas-microsoft-com:office:office" xmlns:r="http://schemas.openxmlformats.org/officeDocument/2006/relationships" xmlns:m="http://schemas.openxmlformats.org/officeDocument/2006/math" xmlns:v="urn:schemas-microsoft-com:vml" xmlns:wp14="http://schemas.microsoft.com/office/word/2010/wordprocessingDrawing" xmlns:wp="http://schemas.openxmlformats.org/drawingml/2006/wordprocessingDrawing" xmlns:w10="urn:schemas-microsoft-com:office:word" xmlns:w="http://schemas.openxmlformats.org/wordprocessingml/2006/main" xmlns:w14="http://schemas.microsoft.com/office/word/2010/wordml" xmlns:w15="http://schemas.microsoft.com/office/word/2012/wordml" xmlns:w16cex="http://schemas.microsoft.com/office/word/2018/wordml/cex" xmlns:w16cid="http://schemas.microsoft.com/office/word/2016/wordml/cid" xmlns:w16="http://schemas.microsoft.com/office/word/2018/wordml" xmlns:w16sdtdh="http://schemas.microsoft.com/office/word/2020/wordml/sdtdatahash" xmlns:w16se="http://schemas.microsoft.com/office/word/2015/wordml/symex" xmlns:wpg="http://schemas.microsoft.com/office/word/2010/wordprocessingGroup" xmlns:wpi="http://schemas.microsoft.com/office/word/2010/wordprocessingInk" xmlns:wne="http://schemas.microsoft.com/office/word/2006/wordml" xmlns:wps="http://schemas.microsoft.com/office/word/2010/wordprocessingShape" mc:Ignorable="w14 w15 w16se w16cid w16 w16cex w16sdtdh wp14">
+<w:hdr xmlns:wpc="http://schemas.microsoft.com/office/word/2010/wordprocessingCanvas" xmlns:cx="http://schemas.microsoft.com/office/drawing/2014/chartex" xmlns:cx1="http://schemas.microsoft.com/office/drawing/2015/9/8/chartex" xmlns:cx2="http://schemas.microsoft.com/office/drawing/2015/10/21/chartex" xmlns:cx3="http://schemas.microsoft.com/office/drawing/2016/5/9/chartex" xmlns:cx4="http://schemas.microsoft.com/office/drawing/2016/5/10/chartex" xmlns:cx5="http://schemas.microsoft.com/office/drawing/2016/5/11/chartex" xmlns:cx6="http://schemas.microsoft.com/office/drawing/2016/5/12/chartex" xmlns:cx7="http://schemas.microsoft.com/office/drawing/2016/5/13/chartex" xmlns:cx8="http://schemas.microsoft.com/office/drawing/2016/5/14/chartex" xmlns:mc="http://schemas.openxmlformats.org/markup-compatibility/2006" xmlns:aink="http://schemas.microsoft.com/office/drawing/2016/ink" xmlns:am3d="http://schemas.microsoft.com/office/drawing/2017/model3d" xmlns:o="urn:schemas-microsoft-com:office:office" xmlns:oel="http://schemas.microsoft.com/office/2019/extlst" xmlns:r="http://schemas.openxmlformats.org/officeDocument/2006/relationships" xmlns:m="http://schemas.openxmlformats.org/officeDocument/2006/math" xmlns:v="urn:schemas-microsoft-com:vml" xmlns:wp14="http://schemas.microsoft.com/office/word/2010/wordprocessingDrawing" xmlns:wp="http://schemas.openxmlformats.org/drawingml/2006/wordprocessingDrawing" xmlns:w10="urn:schemas-microsoft-com:office:word" xmlns:w="http://schemas.openxmlformats.org/wordprocessingml/2006/main" xmlns:w14="http://schemas.microsoft.com/office/word/2010/wordml" xmlns:w15="http://schemas.microsoft.com/office/word/2012/wordml" xmlns:w16cex="http://schemas.microsoft.com/office/word/2018/wordml/cex" xmlns:w16cid="http://schemas.microsoft.com/office/word/2016/wordml/cid" xmlns:w16="http://schemas.microsoft.com/office/word/2018/wordml" xmlns:w16sdtdh="http://schemas.microsoft.com/office/word/2020/wordml/sdtdatahash" xmlns:w16se="http://schemas.microsoft.com/office/word/2015/wordml/symex" xmlns:wpg="http://schemas.microsoft.com/office/word/2010/wordprocessingGroup" xmlns:wpi="http://schemas.microsoft.com/office/word/2010/wordprocessingInk" xmlns:wne="http://schemas.microsoft.com/office/word/2006/wordml" xmlns:wps="http://schemas.microsoft.com/office/word/2010/wordprocessingShape" mc:Ignorable="w14 w15 w16se w16cid w16 w16cex w16sdtdh wp14">
   <w:p>
     <w:pPr>
       <w:pStyle w:val="Title"/>
@@ -8329,7 +8329,7 @@
 </file>
 
 <file path=word/header3.xml><?xml version="1.0" encoding="utf-8"?>
-<w:hdr xmlns:wpc="http://schemas.microsoft.com/office/word/2010/wordprocessingCanvas" xmlns:cx="http://schemas.microsoft.com/office/drawing/2014/chartex" xmlns:cx1="http://schemas.microsoft.com/office/drawing/2015/9/8/chartex" xmlns:cx2="http://schemas.microsoft.com/office/drawing/2015/10/21/chartex" xmlns:cx3="http://schemas.microsoft.com/office/drawing/2016/5/9/chartex" xmlns:cx4="http://schemas.microsoft.com/office/drawing/2016/5/10/chartex" xmlns:cx5="http://schemas.microsoft.com/office/drawing/2016/5/11/chartex" xmlns:cx6="http://schemas.microsoft.com/office/drawing/2016/5/12/chartex" xmlns:cx7="http://schemas.microsoft.com/office/drawing/2016/5/13/chartex" xmlns:cx8="http://schemas.microsoft.com/office/drawing/2016/5/14/chartex" xmlns:mc="http://schemas.openxmlformats.org/markup-compatibility/2006" xmlns:aink="http://schemas.microsoft.com/office/drawing/2016/ink" xmlns:am3d="http://schemas.microsoft.com/office/drawing/2017/model3d" xmlns:o="urn:schemas-microsoft-com:office:office" xmlns:r="http://schemas.openxmlformats.org/officeDocument/2006/relationships" xmlns:m="http://schemas.openxmlformats.org/officeDocument/2006/math" xmlns:v="urn:schemas-microsoft-com:vml" xmlns:wp14="http://schemas.microsoft.com/office/word/2010/wordprocessingDrawing" xmlns:wp="http://schemas.openxmlformats.org/drawingml/2006/wordprocessingDrawing" xmlns:w10="urn:schemas-microsoft-com:office:word" xmlns:w="http://schemas.openxmlformats.org/wordprocessingml/2006/main" xmlns:w14="http://schemas.microsoft.com/office/word/2010/wordml" xmlns:w15="http://schemas.microsoft.com/office/word/2012/wordml" xmlns:w16cex="http://schemas.microsoft.com/office/word/2018/wordml/cex" xmlns:w16cid="http://schemas.microsoft.com/office/word/2016/wordml/cid" xmlns:w16="http://schemas.microsoft.com/office/word/2018/wordml" xmlns:w16sdtdh="http://schemas.microsoft.com/office/word/2020/wordml/sdtdatahash" xmlns:w16se="http://schemas.microsoft.com/office/word/2015/wordml/symex" xmlns:wpg="http://schemas.microsoft.com/office/word/2010/wordprocessingGroup" xmlns:wpi="http://schemas.microsoft.com/office/word/2010/wordprocessingInk" xmlns:wne="http://schemas.microsoft.com/office/word/2006/wordml" xmlns:wps="http://schemas.microsoft.com/office/word/2010/wordprocessingShape" mc:Ignorable="w14 w15 w16se w16cid w16 w16cex w16sdtdh wp14">
+<w:hdr xmlns:wpc="http://schemas.microsoft.com/office/word/2010/wordprocessingCanvas" xmlns:cx="http://schemas.microsoft.com/office/drawing/2014/chartex" xmlns:cx1="http://schemas.microsoft.com/office/drawing/2015/9/8/chartex" xmlns:cx2="http://schemas.microsoft.com/office/drawing/2015/10/21/chartex" xmlns:cx3="http://schemas.microsoft.com/office/drawing/2016/5/9/chartex" xmlns:cx4="http://schemas.microsoft.com/office/drawing/2016/5/10/chartex" xmlns:cx5="http://schemas.microsoft.com/office/drawing/2016/5/11/chartex" xmlns:cx6="http://schemas.microsoft.com/office/drawing/2016/5/12/chartex" xmlns:cx7="http://schemas.microsoft.com/office/drawing/2016/5/13/chartex" xmlns:cx8="http://schemas.microsoft.com/office/drawing/2016/5/14/chartex" xmlns:mc="http://schemas.openxmlformats.org/markup-compatibility/2006" xmlns:aink="http://schemas.microsoft.com/office/drawing/2016/ink" xmlns:am3d="http://schemas.microsoft.com/office/drawing/2017/model3d" xmlns:o="urn:schemas-microsoft-com:office:office" xmlns:oel="http://schemas.microsoft.com/office/2019/extlst" xmlns:r="http://schemas.openxmlformats.org/officeDocument/2006/relationships" xmlns:m="http://schemas.openxmlformats.org/officeDocument/2006/math" xmlns:v="urn:schemas-microsoft-com:vml" xmlns:wp14="http://schemas.microsoft.com/office/word/2010/wordprocessingDrawing" xmlns:wp="http://schemas.openxmlformats.org/drawingml/2006/wordprocessingDrawing" xmlns:w10="urn:schemas-microsoft-com:office:word" xmlns:w="http://schemas.openxmlformats.org/wordprocessingml/2006/main" xmlns:w14="http://schemas.microsoft.com/office/word/2010/wordml" xmlns:w15="http://schemas.microsoft.com/office/word/2012/wordml" xmlns:w16cex="http://schemas.microsoft.com/office/word/2018/wordml/cex" xmlns:w16cid="http://schemas.microsoft.com/office/word/2016/wordml/cid" xmlns:w16="http://schemas.microsoft.com/office/word/2018/wordml" xmlns:w16sdtdh="http://schemas.microsoft.com/office/word/2020/wordml/sdtdatahash" xmlns:w16se="http://schemas.microsoft.com/office/word/2015/wordml/symex" xmlns:wpg="http://schemas.microsoft.com/office/word/2010/wordprocessingGroup" xmlns:wpi="http://schemas.microsoft.com/office/word/2010/wordprocessingInk" xmlns:wne="http://schemas.microsoft.com/office/word/2006/wordml" xmlns:wps="http://schemas.microsoft.com/office/word/2010/wordprocessingShape" mc:Ignorable="w14 w15 w16se w16cid w16 w16cex w16sdtdh wp14">
   <w:p>
     <w:pPr>
       <w:pStyle w:val="Header"/>
@@ -8339,7 +8339,7 @@
 </file>
 
 <file path=word/header4.xml><?xml version="1.0" encoding="utf-8"?>
-<w:hdr xmlns:wpc="http://schemas.microsoft.com/office/word/2010/wordprocessingCanvas" xmlns:cx="http://schemas.microsoft.com/office/drawing/2014/chartex" xmlns:cx1="http://schemas.microsoft.com/office/drawing/2015/9/8/chartex" xmlns:cx2="http://schemas.microsoft.com/office/drawing/2015/10/21/chartex" xmlns:cx3="http://schemas.microsoft.com/office/drawing/2016/5/9/chartex" xmlns:cx4="http://schemas.microsoft.com/office/drawing/2016/5/10/chartex" xmlns:cx5="http://schemas.microsoft.com/office/drawing/2016/5/11/chartex" xmlns:cx6="http://schemas.microsoft.com/office/drawing/2016/5/12/chartex" xmlns:cx7="http://schemas.microsoft.com/office/drawing/2016/5/13/chartex" xmlns:cx8="http://schemas.microsoft.com/office/drawing/2016/5/14/chartex" xmlns:mc="http://schemas.openxmlformats.org/markup-compatibility/2006" xmlns:aink="http://schemas.microsoft.com/office/drawing/2016/ink" xmlns:am3d="http://schemas.microsoft.com/office/drawing/2017/model3d" xmlns:o="urn:schemas-microsoft-com:office:office" xmlns:r="http://schemas.openxmlformats.org/officeDocument/2006/relationships" xmlns:m="http://schemas.openxmlformats.org/officeDocument/2006/math" xmlns:v="urn:schemas-microsoft-com:vml" xmlns:wp14="http://schemas.microsoft.com/office/word/2010/wordprocessingDrawing" xmlns:wp="http://schemas.openxmlformats.org/drawingml/2006/wordprocessingDrawing" xmlns:w10="urn:schemas-microsoft-com:office:word" xmlns:w="http://schemas.openxmlformats.org/wordprocessingml/2006/main" xmlns:w14="http://schemas.microsoft.com/office/word/2010/wordml" xmlns:w15="http://schemas.microsoft.com/office/word/2012/wordml" xmlns:w16cex="http://schemas.microsoft.com/office/word/2018/wordml/cex" xmlns:w16cid="http://schemas.microsoft.com/office/word/2016/wordml/cid" xmlns:w16="http://schemas.microsoft.com/office/word/2018/wordml" xmlns:w16sdtdh="http://schemas.microsoft.com/office/word/2020/wordml/sdtdatahash" xmlns:w16se="http://schemas.microsoft.com/office/word/2015/wordml/symex" xmlns:wpg="http://schemas.microsoft.com/office/word/2010/wordprocessingGroup" xmlns:wpi="http://schemas.microsoft.com/office/word/2010/wordprocessingInk" xmlns:wne="http://schemas.microsoft.com/office/word/2006/wordml" xmlns:wps="http://schemas.microsoft.com/office/word/2010/wordprocessingShape" mc:Ignorable="w14 w15 w16se w16cid w16 w16cex w16sdtdh wp14">
+<w:hdr xmlns:wpc="http://schemas.microsoft.com/office/word/2010/wordprocessingCanvas" xmlns:cx="http://schemas.microsoft.com/office/drawing/2014/chartex" xmlns:cx1="http://schemas.microsoft.com/office/drawing/2015/9/8/chartex" xmlns:cx2="http://schemas.microsoft.com/office/drawing/2015/10/21/chartex" xmlns:cx3="http://schemas.microsoft.com/office/drawing/2016/5/9/chartex" xmlns:cx4="http://schemas.microsoft.com/office/drawing/2016/5/10/chartex" xmlns:cx5="http://schemas.microsoft.com/office/drawing/2016/5/11/chartex" xmlns:cx6="http://schemas.microsoft.com/office/drawing/2016/5/12/chartex" xmlns:cx7="http://schemas.microsoft.com/office/drawing/2016/5/13/chartex" xmlns:cx8="http://schemas.microsoft.com/office/drawing/2016/5/14/chartex" xmlns:mc="http://schemas.openxmlformats.org/markup-compatibility/2006" xmlns:aink="http://schemas.microsoft.com/office/drawing/2016/ink" xmlns:am3d="http://schemas.microsoft.com/office/drawing/2017/model3d" xmlns:o="urn:schemas-microsoft-com:office:office" xmlns:oel="http://schemas.microsoft.com/office/2019/extlst" xmlns:r="http://schemas.openxmlformats.org/officeDocument/2006/relationships" xmlns:m="http://schemas.openxmlformats.org/officeDocument/2006/math" xmlns:v="urn:schemas-microsoft-com:vml" xmlns:wp14="http://schemas.microsoft.com/office/word/2010/wordprocessingDrawing" xmlns:wp="http://schemas.openxmlformats.org/drawingml/2006/wordprocessingDrawing" xmlns:w10="urn:schemas-microsoft-com:office:word" xmlns:w="http://schemas.openxmlformats.org/wordprocessingml/2006/main" xmlns:w14="http://schemas.microsoft.com/office/word/2010/wordml" xmlns:w15="http://schemas.microsoft.com/office/word/2012/wordml" xmlns:w16cex="http://schemas.microsoft.com/office/word/2018/wordml/cex" xmlns:w16cid="http://schemas.microsoft.com/office/word/2016/wordml/cid" xmlns:w16="http://schemas.microsoft.com/office/word/2018/wordml" xmlns:w16sdtdh="http://schemas.microsoft.com/office/word/2020/wordml/sdtdatahash" xmlns:w16se="http://schemas.microsoft.com/office/word/2015/wordml/symex" xmlns:wpg="http://schemas.microsoft.com/office/word/2010/wordprocessingGroup" xmlns:wpi="http://schemas.microsoft.com/office/word/2010/wordprocessingInk" xmlns:wne="http://schemas.microsoft.com/office/word/2006/wordml" xmlns:wps="http://schemas.microsoft.com/office/word/2010/wordprocessingShape" mc:Ignorable="w14 w15 w16se w16cid w16 w16cex w16sdtdh wp14">
   <w:p>
     <w:pPr>
       <w:pStyle w:val="Title"/>
@@ -8433,7 +8433,7 @@
 </file>
 
 <file path=word/numbering.xml><?xml version="1.0" encoding="utf-8"?>
-<w:numbering xmlns:wpc="http://schemas.microsoft.com/office/word/2010/wordprocessingCanvas" xmlns:cx="http://schemas.microsoft.com/office/drawing/2014/chartex" xmlns:cx1="http://schemas.microsoft.com/office/drawing/2015/9/8/chartex" xmlns:cx2="http://schemas.microsoft.com/office/drawing/2015/10/21/chartex" xmlns:cx3="http://schemas.microsoft.com/office/drawing/2016/5/9/chartex" xmlns:cx4="http://schemas.microsoft.com/office/drawing/2016/5/10/chartex" xmlns:cx5="http://schemas.microsoft.com/office/drawing/2016/5/11/chartex" xmlns:cx6="http://schemas.microsoft.com/office/drawing/2016/5/12/chartex" xmlns:cx7="http://schemas.microsoft.com/office/drawing/2016/5/13/chartex" xmlns:cx8="http://schemas.microsoft.com/office/drawing/2016/5/14/chartex" xmlns:mc="http://schemas.openxmlformats.org/markup-compatibility/2006" xmlns:aink="http://schemas.microsoft.com/office/drawing/2016/ink" xmlns:am3d="http://schemas.microsoft.com/office/drawing/2017/model3d" xmlns:o="urn:schemas-microsoft-com:office:office" xmlns:r="http://schemas.openxmlformats.org/officeDocument/2006/relationships" xmlns:m="http://schemas.openxmlformats.org/officeDocument/2006/math" xmlns:v="urn:schemas-microsoft-com:vml" xmlns:wp14="http://schemas.microsoft.com/office/word/2010/wordprocessingDrawing" xmlns:wp="http://schemas.openxmlformats.org/drawingml/2006/wordprocessingDrawing" xmlns:w10="urn:schemas-microsoft-com:office:word" xmlns:w="http://schemas.openxmlformats.org/wordprocessingml/2006/main" xmlns:w14="http://schemas.microsoft.com/office/word/2010/wordml" xmlns:w15="http://schemas.microsoft.com/office/word/2012/wordml" xmlns:w16cex="http://schemas.microsoft.com/office/word/2018/wordml/cex" xmlns:w16cid="http://schemas.microsoft.com/office/word/2016/wordml/cid" xmlns:w16="http://schemas.microsoft.com/office/word/2018/wordml" xmlns:w16sdtdh="http://schemas.microsoft.com/office/word/2020/wordml/sdtdatahash" xmlns:w16se="http://schemas.microsoft.com/office/word/2015/wordml/symex" xmlns:wpg="http://schemas.microsoft.com/office/word/2010/wordprocessingGroup" xmlns:wpi="http://schemas.microsoft.com/office/word/2010/wordprocessingInk" xmlns:wne="http://schemas.microsoft.com/office/word/2006/wordml" xmlns:wps="http://schemas.microsoft.com/office/word/2010/wordprocessingShape" mc:Ignorable="w14 w15 w16se w16cid w16 w16cex w16sdtdh wp14">
+<w:numbering xmlns:wpc="http://schemas.microsoft.com/office/word/2010/wordprocessingCanvas" xmlns:cx="http://schemas.microsoft.com/office/drawing/2014/chartex" xmlns:cx1="http://schemas.microsoft.com/office/drawing/2015/9/8/chartex" xmlns:cx2="http://schemas.microsoft.com/office/drawing/2015/10/21/chartex" xmlns:cx3="http://schemas.microsoft.com/office/drawing/2016/5/9/chartex" xmlns:cx4="http://schemas.microsoft.com/office/drawing/2016/5/10/chartex" xmlns:cx5="http://schemas.microsoft.com/office/drawing/2016/5/11/chartex" xmlns:cx6="http://schemas.microsoft.com/office/drawing/2016/5/12/chartex" xmlns:cx7="http://schemas.microsoft.com/office/drawing/2016/5/13/chartex" xmlns:cx8="http://schemas.microsoft.com/office/drawing/2016/5/14/chartex" xmlns:mc="http://schemas.openxmlformats.org/markup-compatibility/2006" xmlns:aink="http://schemas.microsoft.com/office/drawing/2016/ink" xmlns:am3d="http://schemas.microsoft.com/office/drawing/2017/model3d" xmlns:o="urn:schemas-microsoft-com:office:office" xmlns:oel="http://schemas.microsoft.com/office/2019/extlst" xmlns:r="http://schemas.openxmlformats.org/officeDocument/2006/relationships" xmlns:m="http://schemas.openxmlformats.org/officeDocument/2006/math" xmlns:v="urn:schemas-microsoft-com:vml" xmlns:wp14="http://schemas.microsoft.com/office/word/2010/wordprocessingDrawing" xmlns:wp="http://schemas.openxmlformats.org/drawingml/2006/wordprocessingDrawing" xmlns:w10="urn:schemas-microsoft-com:office:word" xmlns:w="http://schemas.openxmlformats.org/wordprocessingml/2006/main" xmlns:w14="http://schemas.microsoft.com/office/word/2010/wordml" xmlns:w15="http://schemas.microsoft.com/office/word/2012/wordml" xmlns:w16cex="http://schemas.microsoft.com/office/word/2018/wordml/cex" xmlns:w16cid="http://schemas.microsoft.com/office/word/2016/wordml/cid" xmlns:w16="http://schemas.microsoft.com/office/word/2018/wordml" xmlns:w16sdtdh="http://schemas.microsoft.com/office/word/2020/wordml/sdtdatahash" xmlns:w16se="http://schemas.microsoft.com/office/word/2015/wordml/symex" xmlns:wpg="http://schemas.microsoft.com/office/word/2010/wordprocessingGroup" xmlns:wpi="http://schemas.microsoft.com/office/word/2010/wordprocessingInk" xmlns:wne="http://schemas.microsoft.com/office/word/2006/wordml" xmlns:wps="http://schemas.microsoft.com/office/word/2010/wordprocessingShape" mc:Ignorable="w14 w15 w16se w16cid w16 w16cex w16sdtdh wp14">
   <w:abstractNum w:abstractNumId="0" w15:restartNumberingAfterBreak="0">
     <w:nsid w:val="02714DAB"/>
     <w:multiLevelType w:val="hybridMultilevel"/>
@@ -10112,55 +10112,55 @@
       </w:pPr>
     </w:lvl>
   </w:abstractNum>
-  <w:num w:numId="1">
+  <w:num w:numId="1" w16cid:durableId="1940480141">
     <w:abstractNumId w:val="2"/>
   </w:num>
-  <w:num w:numId="2">
+  <w:num w:numId="2" w16cid:durableId="1888101129">
     <w:abstractNumId w:val="5"/>
   </w:num>
-  <w:num w:numId="3">
+  <w:num w:numId="3" w16cid:durableId="227765469">
     <w:abstractNumId w:val="4"/>
   </w:num>
-  <w:num w:numId="4">
+  <w:num w:numId="4" w16cid:durableId="1238977745">
     <w:abstractNumId w:val="6"/>
   </w:num>
-  <w:num w:numId="5">
+  <w:num w:numId="5" w16cid:durableId="2123569444">
     <w:abstractNumId w:val="8"/>
   </w:num>
-  <w:num w:numId="6">
+  <w:num w:numId="6" w16cid:durableId="845827878">
     <w:abstractNumId w:val="13"/>
   </w:num>
-  <w:num w:numId="7">
+  <w:num w:numId="7" w16cid:durableId="448167176">
     <w:abstractNumId w:val="10"/>
   </w:num>
-  <w:num w:numId="8">
+  <w:num w:numId="8" w16cid:durableId="1014184683">
     <w:abstractNumId w:val="16"/>
   </w:num>
-  <w:num w:numId="9">
+  <w:num w:numId="9" w16cid:durableId="435028511">
     <w:abstractNumId w:val="0"/>
   </w:num>
-  <w:num w:numId="10">
+  <w:num w:numId="10" w16cid:durableId="1942493146">
     <w:abstractNumId w:val="3"/>
   </w:num>
-  <w:num w:numId="11">
+  <w:num w:numId="11" w16cid:durableId="892935045">
     <w:abstractNumId w:val="15"/>
   </w:num>
-  <w:num w:numId="12">
+  <w:num w:numId="12" w16cid:durableId="1548296718">
     <w:abstractNumId w:val="12"/>
   </w:num>
-  <w:num w:numId="13">
+  <w:num w:numId="13" w16cid:durableId="2106338889">
     <w:abstractNumId w:val="14"/>
   </w:num>
-  <w:num w:numId="14">
+  <w:num w:numId="14" w16cid:durableId="1980332066">
     <w:abstractNumId w:val="9"/>
   </w:num>
-  <w:num w:numId="15">
+  <w:num w:numId="15" w16cid:durableId="312371202">
     <w:abstractNumId w:val="1"/>
   </w:num>
-  <w:num w:numId="16">
+  <w:num w:numId="16" w16cid:durableId="1532063253">
     <w:abstractNumId w:val="7"/>
   </w:num>
-  <w:num w:numId="17">
+  <w:num w:numId="17" w16cid:durableId="2031255351">
     <w:abstractNumId w:val="11"/>
   </w:num>
 </w:numbering>
@@ -11111,20 +11111,20 @@
 </file>
 
 <file path=customXml/item1.xml><?xml version="1.0" encoding="utf-8"?>
-<p:properties xmlns:p="http://schemas.microsoft.com/office/2006/metadata/properties" xmlns:xsi="http://www.w3.org/2001/XMLSchema-instance" xmlns:pc="http://schemas.microsoft.com/office/infopath/2007/PartnerControls">
-  <documentManagement>
-    <Notes xmlns="478d409e-a518-4a0e-8e11-4423b5118792" xsi:nil="true"/>
-  </documentManagement>
-</p:properties>
-</file>
-
-<file path=customXml/item2.xml><?xml version="1.0" encoding="utf-8"?>
 <?mso-contentType ?>
 <FormTemplates xmlns="http://schemas.microsoft.com/sharepoint/v3/contenttype/forms">
   <Display>DocumentLibraryForm</Display>
   <Edit>DocumentLibraryForm</Edit>
   <New>DocumentLibraryForm</New>
 </FormTemplates>
+</file>
+
+<file path=customXml/item2.xml><?xml version="1.0" encoding="utf-8"?>
+<p:properties xmlns:p="http://schemas.microsoft.com/office/2006/metadata/properties" xmlns:xsi="http://www.w3.org/2001/XMLSchema-instance" xmlns:pc="http://schemas.microsoft.com/office/infopath/2007/PartnerControls">
+  <documentManagement>
+    <Notes xmlns="478d409e-a518-4a0e-8e11-4423b5118792" xsi:nil="true"/>
+  </documentManagement>
+</p:properties>
 </file>
 
 <file path=customXml/item3.xml><?xml version="1.0" encoding="utf-8"?>
@@ -11359,19 +11359,19 @@
 </file>
 
 <file path=customXml/itemProps1.xml><?xml version="1.0" encoding="utf-8"?>
+<ds:datastoreItem xmlns:ds="http://schemas.openxmlformats.org/officeDocument/2006/customXml" ds:itemID="{9C27DF9F-C3C4-4AA0-AD6A-6778509ECDD0}">
+  <ds:schemaRefs>
+    <ds:schemaRef ds:uri="http://schemas.microsoft.com/sharepoint/v3/contenttype/forms"/>
+  </ds:schemaRefs>
+</ds:datastoreItem>
+</file>
+
+<file path=customXml/itemProps2.xml><?xml version="1.0" encoding="utf-8"?>
 <ds:datastoreItem xmlns:ds="http://schemas.openxmlformats.org/officeDocument/2006/customXml" ds:itemID="{77DB8CBD-C210-42A9-A161-9999DBF92F4D}">
   <ds:schemaRefs>
     <ds:schemaRef ds:uri="http://schemas.microsoft.com/office/2006/metadata/properties"/>
     <ds:schemaRef ds:uri="http://schemas.microsoft.com/office/infopath/2007/PartnerControls"/>
     <ds:schemaRef ds:uri="478d409e-a518-4a0e-8e11-4423b5118792"/>
-  </ds:schemaRefs>
-</ds:datastoreItem>
-</file>
-
-<file path=customXml/itemProps2.xml><?xml version="1.0" encoding="utf-8"?>
-<ds:datastoreItem xmlns:ds="http://schemas.openxmlformats.org/officeDocument/2006/customXml" ds:itemID="{9C27DF9F-C3C4-4AA0-AD6A-6778509ECDD0}">
-  <ds:schemaRefs>
-    <ds:schemaRef ds:uri="http://schemas.microsoft.com/sharepoint/v3/contenttype/forms"/>
   </ds:schemaRefs>
 </ds:datastoreItem>
 </file>

</xml_diff>

<commit_message>
Fixed 2.6 & 2.7 of AT02 Apply introductory programming techniques Added the new assessment task for Character Development Worked a bit on Comply with IP, ethics & privacy policies Submitted Task 2 of Work Collaboratively & made a start on Task 3
</commit_message>
<xml_diff>
--- a/Apply introductory programming techniques/AT02/ICTPRG302_AT2_Portfolio(2)(1).docx
+++ b/Apply introductory programming techniques/AT02/ICTPRG302_AT2_Portfolio(2)(1).docx
@@ -7646,7 +7646,21 @@
           <w:rFonts w:ascii="Calibri" w:eastAsia="Calibri" w:hAnsi="Calibri" w:cs="Calibri"/>
           <w:color w:val="000000" w:themeColor="text1"/>
         </w:rPr>
-        <w:t xml:space="preserve">Your code must be thoroughly commented and explain in detail how the </w:t>
+        <w:t xml:space="preserve">Your code must be thoroughly commented </w:t>
+      </w:r>
+      <w:r>
+        <w:rPr>
+          <w:rFonts w:ascii="Calibri" w:eastAsia="Calibri" w:hAnsi="Calibri" w:cs="Calibri"/>
+          <w:color w:val="000000" w:themeColor="text1"/>
+        </w:rPr>
+        <w:t xml:space="preserve">on </w:t>
+      </w:r>
+      <w:r>
+        <w:rPr>
+          <w:rFonts w:ascii="Calibri" w:eastAsia="Calibri" w:hAnsi="Calibri" w:cs="Calibri"/>
+          <w:color w:val="000000" w:themeColor="text1"/>
+        </w:rPr>
+        <w:t xml:space="preserve">and explain in detail how the </w:t>
       </w:r>
       <w:r>
         <w:rPr>
@@ -11111,20 +11125,20 @@
 </file>
 
 <file path=customXml/item1.xml><?xml version="1.0" encoding="utf-8"?>
+<p:properties xmlns:p="http://schemas.microsoft.com/office/2006/metadata/properties" xmlns:xsi="http://www.w3.org/2001/XMLSchema-instance" xmlns:pc="http://schemas.microsoft.com/office/infopath/2007/PartnerControls">
+  <documentManagement>
+    <Notes xmlns="478d409e-a518-4a0e-8e11-4423b5118792" xsi:nil="true"/>
+  </documentManagement>
+</p:properties>
+</file>
+
+<file path=customXml/item2.xml><?xml version="1.0" encoding="utf-8"?>
 <?mso-contentType ?>
 <FormTemplates xmlns="http://schemas.microsoft.com/sharepoint/v3/contenttype/forms">
   <Display>DocumentLibraryForm</Display>
   <Edit>DocumentLibraryForm</Edit>
   <New>DocumentLibraryForm</New>
 </FormTemplates>
-</file>
-
-<file path=customXml/item2.xml><?xml version="1.0" encoding="utf-8"?>
-<p:properties xmlns:p="http://schemas.microsoft.com/office/2006/metadata/properties" xmlns:xsi="http://www.w3.org/2001/XMLSchema-instance" xmlns:pc="http://schemas.microsoft.com/office/infopath/2007/PartnerControls">
-  <documentManagement>
-    <Notes xmlns="478d409e-a518-4a0e-8e11-4423b5118792" xsi:nil="true"/>
-  </documentManagement>
-</p:properties>
 </file>
 
 <file path=customXml/item3.xml><?xml version="1.0" encoding="utf-8"?>
@@ -11359,19 +11373,19 @@
 </file>
 
 <file path=customXml/itemProps1.xml><?xml version="1.0" encoding="utf-8"?>
-<ds:datastoreItem xmlns:ds="http://schemas.openxmlformats.org/officeDocument/2006/customXml" ds:itemID="{9C27DF9F-C3C4-4AA0-AD6A-6778509ECDD0}">
+<ds:datastoreItem xmlns:ds="http://schemas.openxmlformats.org/officeDocument/2006/customXml" ds:itemID="{77DB8CBD-C210-42A9-A161-9999DBF92F4D}">
   <ds:schemaRefs>
-    <ds:schemaRef ds:uri="http://schemas.microsoft.com/sharepoint/v3/contenttype/forms"/>
+    <ds:schemaRef ds:uri="http://schemas.microsoft.com/office/2006/metadata/properties"/>
+    <ds:schemaRef ds:uri="http://schemas.microsoft.com/office/infopath/2007/PartnerControls"/>
+    <ds:schemaRef ds:uri="478d409e-a518-4a0e-8e11-4423b5118792"/>
   </ds:schemaRefs>
 </ds:datastoreItem>
 </file>
 
 <file path=customXml/itemProps2.xml><?xml version="1.0" encoding="utf-8"?>
-<ds:datastoreItem xmlns:ds="http://schemas.openxmlformats.org/officeDocument/2006/customXml" ds:itemID="{77DB8CBD-C210-42A9-A161-9999DBF92F4D}">
+<ds:datastoreItem xmlns:ds="http://schemas.openxmlformats.org/officeDocument/2006/customXml" ds:itemID="{9C27DF9F-C3C4-4AA0-AD6A-6778509ECDD0}">
   <ds:schemaRefs>
-    <ds:schemaRef ds:uri="http://schemas.microsoft.com/office/2006/metadata/properties"/>
-    <ds:schemaRef ds:uri="http://schemas.microsoft.com/office/infopath/2007/PartnerControls"/>
-    <ds:schemaRef ds:uri="478d409e-a518-4a0e-8e11-4423b5118792"/>
+    <ds:schemaRef ds:uri="http://schemas.microsoft.com/sharepoint/v3/contenttype/forms"/>
   </ds:schemaRefs>
 </ds:datastoreItem>
 </file>

</xml_diff>

<commit_message>
fixing Pyphon did some work on knoledge question
</commit_message>
<xml_diff>
--- a/Apply introductory programming techniques/AT02/ICTPRG302_AT2_Portfolio(2)(1).docx
+++ b/Apply introductory programming techniques/AT02/ICTPRG302_AT2_Portfolio(2)(1).docx
@@ -7629,7 +7629,45 @@
           <w:sz w:val="22"/>
           <w:szCs w:val="22"/>
         </w:rPr>
-        <w:t xml:space="preserve"> the List data structure. The Linear Search method should have two parameters one for the List to search and another for the String to search for in the List. This search method should return the index of the location of the String if found.</w:t>
+        <w:t xml:space="preserve"> the List data structure. </w:t>
+      </w:r>
+      <w:r>
+        <w:rPr>
+          <w:rFonts w:ascii="Calibri" w:eastAsia="Calibri" w:hAnsi="Calibri" w:cs="Calibri"/>
+          <w:color w:val="000000" w:themeColor="text1"/>
+          <w:sz w:val="22"/>
+          <w:szCs w:val="22"/>
+          <w:highlight w:val="yellow"/>
+        </w:rPr>
+        <w:t>The Linear Search method should have two parameters one for the List to search and another for the String to search for in the List</w:t>
+      </w:r>
+      <w:r>
+        <w:rPr>
+          <w:rFonts w:ascii="Calibri" w:eastAsia="Calibri" w:hAnsi="Calibri" w:cs="Calibri"/>
+          <w:color w:val="000000" w:themeColor="text1"/>
+          <w:sz w:val="22"/>
+          <w:szCs w:val="22"/>
+        </w:rPr>
+        <w:t xml:space="preserve">. This search method should return </w:t>
+      </w:r>
+      <w:r>
+        <w:rPr>
+          <w:rFonts w:ascii="Calibri" w:eastAsia="Calibri" w:hAnsi="Calibri" w:cs="Calibri"/>
+          <w:color w:val="000000" w:themeColor="text1"/>
+          <w:sz w:val="22"/>
+          <w:szCs w:val="22"/>
+          <w:highlight w:val="yellow"/>
+        </w:rPr>
+        <w:t>the index of the location of the String if found</w:t>
+      </w:r>
+      <w:r>
+        <w:rPr>
+          <w:rFonts w:ascii="Calibri" w:eastAsia="Calibri" w:hAnsi="Calibri" w:cs="Calibri"/>
+          <w:color w:val="000000" w:themeColor="text1"/>
+          <w:sz w:val="22"/>
+          <w:szCs w:val="22"/>
+        </w:rPr>
+        <w:t>.</w:t>
       </w:r>
     </w:p>
     <w:p>
@@ -11125,20 +11163,20 @@
 </file>
 
 <file path=customXml/item1.xml><?xml version="1.0" encoding="utf-8"?>
-<p:properties xmlns:p="http://schemas.microsoft.com/office/2006/metadata/properties" xmlns:xsi="http://www.w3.org/2001/XMLSchema-instance" xmlns:pc="http://schemas.microsoft.com/office/infopath/2007/PartnerControls">
-  <documentManagement>
-    <Notes xmlns="478d409e-a518-4a0e-8e11-4423b5118792" xsi:nil="true"/>
-  </documentManagement>
-</p:properties>
-</file>
-
-<file path=customXml/item2.xml><?xml version="1.0" encoding="utf-8"?>
 <?mso-contentType ?>
 <FormTemplates xmlns="http://schemas.microsoft.com/sharepoint/v3/contenttype/forms">
   <Display>DocumentLibraryForm</Display>
   <Edit>DocumentLibraryForm</Edit>
   <New>DocumentLibraryForm</New>
 </FormTemplates>
+</file>
+
+<file path=customXml/item2.xml><?xml version="1.0" encoding="utf-8"?>
+<p:properties xmlns:p="http://schemas.microsoft.com/office/2006/metadata/properties" xmlns:xsi="http://www.w3.org/2001/XMLSchema-instance" xmlns:pc="http://schemas.microsoft.com/office/infopath/2007/PartnerControls">
+  <documentManagement>
+    <Notes xmlns="478d409e-a518-4a0e-8e11-4423b5118792" xsi:nil="true"/>
+  </documentManagement>
+</p:properties>
 </file>
 
 <file path=customXml/item3.xml><?xml version="1.0" encoding="utf-8"?>
@@ -11373,19 +11411,19 @@
 </file>
 
 <file path=customXml/itemProps1.xml><?xml version="1.0" encoding="utf-8"?>
+<ds:datastoreItem xmlns:ds="http://schemas.openxmlformats.org/officeDocument/2006/customXml" ds:itemID="{9C27DF9F-C3C4-4AA0-AD6A-6778509ECDD0}">
+  <ds:schemaRefs>
+    <ds:schemaRef ds:uri="http://schemas.microsoft.com/sharepoint/v3/contenttype/forms"/>
+  </ds:schemaRefs>
+</ds:datastoreItem>
+</file>
+
+<file path=customXml/itemProps2.xml><?xml version="1.0" encoding="utf-8"?>
 <ds:datastoreItem xmlns:ds="http://schemas.openxmlformats.org/officeDocument/2006/customXml" ds:itemID="{77DB8CBD-C210-42A9-A161-9999DBF92F4D}">
   <ds:schemaRefs>
     <ds:schemaRef ds:uri="http://schemas.microsoft.com/office/2006/metadata/properties"/>
     <ds:schemaRef ds:uri="http://schemas.microsoft.com/office/infopath/2007/PartnerControls"/>
     <ds:schemaRef ds:uri="478d409e-a518-4a0e-8e11-4423b5118792"/>
-  </ds:schemaRefs>
-</ds:datastoreItem>
-</file>
-
-<file path=customXml/itemProps2.xml><?xml version="1.0" encoding="utf-8"?>
-<ds:datastoreItem xmlns:ds="http://schemas.openxmlformats.org/officeDocument/2006/customXml" ds:itemID="{9C27DF9F-C3C4-4AA0-AD6A-6778509ECDD0}">
-  <ds:schemaRefs>
-    <ds:schemaRef ds:uri="http://schemas.microsoft.com/sharepoint/v3/contenttype/forms"/>
   </ds:schemaRefs>
 </ds:datastoreItem>
 </file>

</xml_diff>